<commit_message>
Exercise 4 and a little change to Exercise 2
</commit_message>
<xml_diff>
--- a/Test Cases.docx
+++ b/Test Cases.docx
@@ -4,7 +4,7 @@
   <w:body>
     <w:tbl>
       <w:tblPr>
-        <w:tblStyle w:val="TableGridLight"/>
+        <w:tblStyle w:val="a7"/>
         <w:tblW w:w="0" w:type="auto"/>
         <w:tblLook w:val="04A0" w:firstRow="1" w:lastRow="0" w:firstColumn="1" w:lastColumn="0" w:noHBand="0" w:noVBand="1"/>
       </w:tblPr>
@@ -97,7 +97,7 @@
           </w:p>
           <w:p>
             <w:pPr>
-              <w:pStyle w:val="ListParagraph"/>
+              <w:pStyle w:val="a3"/>
               <w:numPr>
                 <w:ilvl w:val="0"/>
                 <w:numId w:val="11"/>
@@ -122,7 +122,7 @@
           </w:p>
           <w:p>
             <w:pPr>
-              <w:pStyle w:val="ListParagraph"/>
+              <w:pStyle w:val="a3"/>
               <w:numPr>
                 <w:ilvl w:val="0"/>
                 <w:numId w:val="12"/>
@@ -150,7 +150,7 @@
           </w:p>
           <w:p>
             <w:pPr>
-              <w:pStyle w:val="ListParagraph"/>
+              <w:pStyle w:val="a3"/>
               <w:numPr>
                 <w:ilvl w:val="0"/>
                 <w:numId w:val="12"/>
@@ -185,11 +185,19 @@
           </w:tcPr>
           <w:p>
             <w:pPr>
-              <w:rPr>
-                <w:b/>
-                <w:bCs/>
-              </w:rPr>
-            </w:pPr>
+              <w:jc w:val="center"/>
+              <w:rPr>
+                <w:b/>
+                <w:bCs/>
+              </w:rPr>
+            </w:pPr>
+            <w:r>
+              <w:rPr>
+                <w:b/>
+                <w:bCs/>
+              </w:rPr>
+              <w:t>Pass</w:t>
+            </w:r>
           </w:p>
         </w:tc>
       </w:tr>
@@ -233,7 +241,7 @@
           </w:p>
           <w:p>
             <w:pPr>
-              <w:pStyle w:val="ListParagraph"/>
+              <w:pStyle w:val="a3"/>
               <w:numPr>
                 <w:ilvl w:val="0"/>
                 <w:numId w:val="13"/>
@@ -258,7 +266,7 @@
           </w:p>
           <w:p>
             <w:pPr>
-              <w:pStyle w:val="ListParagraph"/>
+              <w:pStyle w:val="a3"/>
               <w:numPr>
                 <w:ilvl w:val="0"/>
                 <w:numId w:val="14"/>
@@ -278,7 +286,7 @@
           </w:p>
           <w:p>
             <w:pPr>
-              <w:pStyle w:val="ListParagraph"/>
+              <w:pStyle w:val="a3"/>
               <w:numPr>
                 <w:ilvl w:val="0"/>
                 <w:numId w:val="14"/>
@@ -305,11 +313,19 @@
           </w:tcPr>
           <w:p>
             <w:pPr>
-              <w:rPr>
-                <w:b/>
-                <w:bCs/>
-              </w:rPr>
-            </w:pPr>
+              <w:jc w:val="center"/>
+              <w:rPr>
+                <w:b/>
+                <w:bCs/>
+              </w:rPr>
+            </w:pPr>
+            <w:r>
+              <w:rPr>
+                <w:b/>
+                <w:bCs/>
+              </w:rPr>
+              <w:t>Pass</w:t>
+            </w:r>
           </w:p>
         </w:tc>
       </w:tr>
@@ -353,7 +369,7 @@
           </w:p>
           <w:p>
             <w:pPr>
-              <w:pStyle w:val="ListParagraph"/>
+              <w:pStyle w:val="a3"/>
               <w:numPr>
                 <w:ilvl w:val="0"/>
                 <w:numId w:val="15"/>
@@ -378,7 +394,7 @@
           </w:p>
           <w:p>
             <w:pPr>
-              <w:pStyle w:val="ListParagraph"/>
+              <w:pStyle w:val="a3"/>
               <w:numPr>
                 <w:ilvl w:val="0"/>
                 <w:numId w:val="16"/>
@@ -406,7 +422,7 @@
           </w:p>
           <w:p>
             <w:pPr>
-              <w:pStyle w:val="ListParagraph"/>
+              <w:pStyle w:val="a3"/>
               <w:numPr>
                 <w:ilvl w:val="0"/>
                 <w:numId w:val="16"/>
@@ -441,11 +457,19 @@
           </w:tcPr>
           <w:p>
             <w:pPr>
-              <w:rPr>
-                <w:b/>
-                <w:bCs/>
-              </w:rPr>
-            </w:pPr>
+              <w:jc w:val="center"/>
+              <w:rPr>
+                <w:b/>
+                <w:bCs/>
+              </w:rPr>
+            </w:pPr>
+            <w:r>
+              <w:rPr>
+                <w:b/>
+                <w:bCs/>
+              </w:rPr>
+              <w:t>Pass</w:t>
+            </w:r>
           </w:p>
         </w:tc>
       </w:tr>
@@ -481,7 +505,7 @@
           </w:p>
           <w:p>
             <w:pPr>
-              <w:pStyle w:val="ListParagraph"/>
+              <w:pStyle w:val="a3"/>
               <w:numPr>
                 <w:ilvl w:val="0"/>
                 <w:numId w:val="17"/>
@@ -493,7 +517,7 @@
           </w:p>
           <w:p>
             <w:pPr>
-              <w:pStyle w:val="ListParagraph"/>
+              <w:pStyle w:val="a3"/>
               <w:numPr>
                 <w:ilvl w:val="0"/>
                 <w:numId w:val="17"/>
@@ -510,7 +534,7 @@
           </w:p>
           <w:p>
             <w:pPr>
-              <w:pStyle w:val="ListParagraph"/>
+              <w:pStyle w:val="a3"/>
               <w:numPr>
                 <w:ilvl w:val="0"/>
                 <w:numId w:val="18"/>
@@ -721,7 +745,7 @@
           </w:p>
           <w:p>
             <w:pPr>
-              <w:pStyle w:val="ListParagraph"/>
+              <w:pStyle w:val="a3"/>
               <w:numPr>
                 <w:ilvl w:val="0"/>
                 <w:numId w:val="18"/>
@@ -765,7 +789,7 @@
           </w:p>
           <w:p>
             <w:pPr>
-              <w:pStyle w:val="ListParagraph"/>
+              <w:pStyle w:val="a3"/>
               <w:numPr>
                 <w:ilvl w:val="0"/>
                 <w:numId w:val="18"/>
@@ -777,7 +801,7 @@
           </w:p>
           <w:p>
             <w:r>
-              <w:t>Cleanup: (unless proceeding to Testcase 2005)</w:t>
+              <w:t xml:space="preserve">Cleanup: (unless proceeding to Testcase 2005)                                                                                          </w:t>
             </w:r>
           </w:p>
           <w:p>
@@ -786,8 +810,14 @@
             </w:r>
           </w:p>
           <w:p>
-            <w:r>
-              <w:t>Terminate the server program.</w:t>
+            <w:pPr>
+              <w:rPr>
+                <w:b/>
+                <w:bCs/>
+              </w:rPr>
+            </w:pPr>
+            <w:r>
+              <w:t xml:space="preserve">Terminate the server program.                                                                               </w:t>
             </w:r>
           </w:p>
           <w:p>
@@ -805,11 +835,20 @@
           </w:tcPr>
           <w:p>
             <w:pPr>
-              <w:rPr>
-                <w:b/>
-                <w:bCs/>
-              </w:rPr>
-            </w:pPr>
+              <w:jc w:val="center"/>
+              <w:rPr>
+                <w:b/>
+                <w:bCs/>
+              </w:rPr>
+            </w:pPr>
+            <w:r>
+              <w:rPr>
+                <w:b/>
+                <w:bCs/>
+              </w:rPr>
+              <w:lastRenderedPageBreak/>
+              <w:t>Pass</w:t>
+            </w:r>
           </w:p>
         </w:tc>
       </w:tr>
@@ -845,7 +884,7 @@
           </w:p>
           <w:p>
             <w:pPr>
-              <w:pStyle w:val="ListParagraph"/>
+              <w:pStyle w:val="a3"/>
               <w:numPr>
                 <w:ilvl w:val="0"/>
                 <w:numId w:val="19"/>
@@ -857,7 +896,7 @@
           </w:p>
           <w:p>
             <w:pPr>
-              <w:pStyle w:val="ListParagraph"/>
+              <w:pStyle w:val="a3"/>
               <w:numPr>
                 <w:ilvl w:val="0"/>
                 <w:numId w:val="19"/>
@@ -874,14 +913,22 @@
           </w:p>
           <w:p>
             <w:pPr>
-              <w:pStyle w:val="ListParagraph"/>
+              <w:pStyle w:val="a3"/>
               <w:numPr>
                 <w:ilvl w:val="0"/>
                 <w:numId w:val="20"/>
               </w:numPr>
             </w:pPr>
             <w:r>
-              <w:t xml:space="preserve">The message is echoed on the client side, but is preceded by the sender's </w:t>
+              <w:t xml:space="preserve">The message is echoed on the client </w:t>
+            </w:r>
+            <w:proofErr w:type="gramStart"/>
+            <w:r>
+              <w:t>side, but</w:t>
+            </w:r>
+            <w:proofErr w:type="gramEnd"/>
+            <w:r>
+              <w:t xml:space="preserve"> is preceded by the sender's </w:t>
             </w:r>
             <w:proofErr w:type="spellStart"/>
             <w:r>
@@ -894,14 +941,22 @@
           </w:p>
           <w:p>
             <w:pPr>
-              <w:pStyle w:val="ListParagraph"/>
+              <w:pStyle w:val="a3"/>
               <w:numPr>
                 <w:ilvl w:val="0"/>
                 <w:numId w:val="20"/>
               </w:numPr>
             </w:pPr>
             <w:r>
-              <w:t>The server displays a message similar to the following:</w:t>
+              <w:t xml:space="preserve">The server displays a message </w:t>
+            </w:r>
+            <w:proofErr w:type="gramStart"/>
+            <w:r>
+              <w:t>similar to</w:t>
+            </w:r>
+            <w:proofErr w:type="gramEnd"/>
+            <w:r>
+              <w:t xml:space="preserve"> the following:</w:t>
             </w:r>
           </w:p>
           <w:p>
@@ -966,11 +1021,19 @@
           </w:tcPr>
           <w:p>
             <w:pPr>
-              <w:rPr>
-                <w:b/>
-                <w:bCs/>
-              </w:rPr>
-            </w:pPr>
+              <w:jc w:val="center"/>
+              <w:rPr>
+                <w:b/>
+                <w:bCs/>
+              </w:rPr>
+            </w:pPr>
+            <w:r>
+              <w:rPr>
+                <w:b/>
+                <w:bCs/>
+              </w:rPr>
+              <w:t>Pass</w:t>
+            </w:r>
           </w:p>
         </w:tc>
       </w:tr>
@@ -1006,7 +1069,7 @@
           </w:p>
           <w:p>
             <w:pPr>
-              <w:pStyle w:val="ListParagraph"/>
+              <w:pStyle w:val="a3"/>
               <w:numPr>
                 <w:ilvl w:val="0"/>
                 <w:numId w:val="21"/>
@@ -1026,7 +1089,7 @@
           </w:p>
           <w:p>
             <w:pPr>
-              <w:pStyle w:val="ListParagraph"/>
+              <w:pStyle w:val="a3"/>
               <w:numPr>
                 <w:ilvl w:val="0"/>
                 <w:numId w:val="21"/>
@@ -1043,7 +1106,7 @@
           </w:p>
           <w:p>
             <w:pPr>
-              <w:pStyle w:val="ListParagraph"/>
+              <w:pStyle w:val="a3"/>
               <w:numPr>
                 <w:ilvl w:val="0"/>
                 <w:numId w:val="22"/>
@@ -1055,14 +1118,22 @@
           </w:p>
           <w:p>
             <w:pPr>
-              <w:pStyle w:val="ListParagraph"/>
+              <w:pStyle w:val="a3"/>
               <w:numPr>
                 <w:ilvl w:val="0"/>
                 <w:numId w:val="22"/>
               </w:numPr>
             </w:pPr>
             <w:r>
-              <w:t>All messages from the server console are echoed on the server console and to all clients, but are preceded by "SERVER MESSAGE&gt; ".</w:t>
+              <w:t xml:space="preserve">All messages from the server console are echoed on the server console and to all </w:t>
+            </w:r>
+            <w:proofErr w:type="gramStart"/>
+            <w:r>
+              <w:t>clients, but</w:t>
+            </w:r>
+            <w:proofErr w:type="gramEnd"/>
+            <w:r>
+              <w:t xml:space="preserve"> are preceded by "SERVER MESSAGE&gt; ".</w:t>
             </w:r>
           </w:p>
           <w:p>
@@ -1087,11 +1158,19 @@
           </w:tcPr>
           <w:p>
             <w:pPr>
-              <w:rPr>
-                <w:b/>
-                <w:bCs/>
-              </w:rPr>
-            </w:pPr>
+              <w:jc w:val="center"/>
+              <w:rPr>
+                <w:b/>
+                <w:bCs/>
+              </w:rPr>
+            </w:pPr>
+            <w:r>
+              <w:rPr>
+                <w:b/>
+                <w:bCs/>
+              </w:rPr>
+              <w:t>Pass</w:t>
+            </w:r>
           </w:p>
         </w:tc>
       </w:tr>
@@ -1127,7 +1206,7 @@
           </w:p>
           <w:p>
             <w:pPr>
-              <w:pStyle w:val="ListParagraph"/>
+              <w:pStyle w:val="a3"/>
               <w:numPr>
                 <w:ilvl w:val="0"/>
                 <w:numId w:val="23"/>
@@ -1139,7 +1218,7 @@
           </w:p>
           <w:p>
             <w:pPr>
-              <w:pStyle w:val="ListParagraph"/>
+              <w:pStyle w:val="a3"/>
               <w:numPr>
                 <w:ilvl w:val="0"/>
                 <w:numId w:val="23"/>
@@ -1156,7 +1235,7 @@
           </w:p>
           <w:p>
             <w:pPr>
-              <w:pStyle w:val="ListParagraph"/>
+              <w:pStyle w:val="a3"/>
               <w:numPr>
                 <w:ilvl w:val="0"/>
                 <w:numId w:val="24"/>
@@ -1183,11 +1262,19 @@
           </w:tcPr>
           <w:p>
             <w:pPr>
-              <w:rPr>
-                <w:b/>
-                <w:bCs/>
-              </w:rPr>
-            </w:pPr>
+              <w:jc w:val="center"/>
+              <w:rPr>
+                <w:b/>
+                <w:bCs/>
+              </w:rPr>
+            </w:pPr>
+            <w:r>
+              <w:rPr>
+                <w:b/>
+                <w:bCs/>
+              </w:rPr>
+              <w:t>Pass</w:t>
+            </w:r>
           </w:p>
         </w:tc>
       </w:tr>
@@ -1231,7 +1318,7 @@
           </w:p>
           <w:p>
             <w:pPr>
-              <w:pStyle w:val="ListParagraph"/>
+              <w:pStyle w:val="a3"/>
               <w:numPr>
                 <w:ilvl w:val="0"/>
                 <w:numId w:val="27"/>
@@ -1243,7 +1330,7 @@
           </w:p>
           <w:p>
             <w:pPr>
-              <w:pStyle w:val="ListParagraph"/>
+              <w:pStyle w:val="a3"/>
               <w:numPr>
                 <w:ilvl w:val="0"/>
                 <w:numId w:val="27"/>
@@ -1255,7 +1342,7 @@
           </w:p>
           <w:p>
             <w:pPr>
-              <w:pStyle w:val="ListParagraph"/>
+              <w:pStyle w:val="a3"/>
               <w:numPr>
                 <w:ilvl w:val="0"/>
                 <w:numId w:val="27"/>
@@ -1272,7 +1359,7 @@
           </w:p>
           <w:p>
             <w:pPr>
-              <w:pStyle w:val="ListParagraph"/>
+              <w:pStyle w:val="a3"/>
               <w:numPr>
                 <w:ilvl w:val="0"/>
                 <w:numId w:val="28"/>
@@ -1332,7 +1419,7 @@
           </w:p>
           <w:p>
             <w:pPr>
-              <w:pStyle w:val="ListParagraph"/>
+              <w:pStyle w:val="a3"/>
               <w:numPr>
                 <w:ilvl w:val="0"/>
                 <w:numId w:val="28"/>
@@ -1420,11 +1507,19 @@
           </w:tcPr>
           <w:p>
             <w:pPr>
-              <w:rPr>
-                <w:b/>
-                <w:bCs/>
-              </w:rPr>
-            </w:pPr>
+              <w:jc w:val="center"/>
+              <w:rPr>
+                <w:b/>
+                <w:bCs/>
+              </w:rPr>
+            </w:pPr>
+            <w:r>
+              <w:rPr>
+                <w:b/>
+                <w:bCs/>
+              </w:rPr>
+              <w:t>Pass</w:t>
+            </w:r>
           </w:p>
         </w:tc>
       </w:tr>
@@ -1460,7 +1555,7 @@
           </w:p>
           <w:p>
             <w:pPr>
-              <w:pStyle w:val="ListParagraph"/>
+              <w:pStyle w:val="a3"/>
               <w:numPr>
                 <w:ilvl w:val="0"/>
                 <w:numId w:val="29"/>
@@ -1472,7 +1567,7 @@
           </w:p>
           <w:p>
             <w:pPr>
-              <w:pStyle w:val="ListParagraph"/>
+              <w:pStyle w:val="a3"/>
               <w:numPr>
                 <w:ilvl w:val="0"/>
                 <w:numId w:val="29"/>
@@ -1484,7 +1579,7 @@
           </w:p>
           <w:p>
             <w:pPr>
-              <w:pStyle w:val="ListParagraph"/>
+              <w:pStyle w:val="a3"/>
               <w:numPr>
                 <w:ilvl w:val="0"/>
                 <w:numId w:val="29"/>
@@ -1501,7 +1596,7 @@
           </w:p>
           <w:p>
             <w:pPr>
-              <w:pStyle w:val="ListParagraph"/>
+              <w:pStyle w:val="a3"/>
               <w:numPr>
                 <w:ilvl w:val="0"/>
                 <w:numId w:val="30"/>
@@ -1529,7 +1624,7 @@
           </w:p>
           <w:p>
             <w:pPr>
-              <w:pStyle w:val="ListParagraph"/>
+              <w:pStyle w:val="a3"/>
               <w:numPr>
                 <w:ilvl w:val="0"/>
                 <w:numId w:val="30"/>
@@ -1561,11 +1656,19 @@
           </w:tcPr>
           <w:p>
             <w:pPr>
-              <w:rPr>
-                <w:b/>
-                <w:bCs/>
-              </w:rPr>
-            </w:pPr>
+              <w:jc w:val="center"/>
+              <w:rPr>
+                <w:b/>
+                <w:bCs/>
+              </w:rPr>
+            </w:pPr>
+            <w:r>
+              <w:rPr>
+                <w:b/>
+                <w:bCs/>
+              </w:rPr>
+              <w:t>Pass</w:t>
+            </w:r>
           </w:p>
         </w:tc>
       </w:tr>
@@ -1601,7 +1704,7 @@
           </w:p>
           <w:p>
             <w:pPr>
-              <w:pStyle w:val="ListParagraph"/>
+              <w:pStyle w:val="a3"/>
               <w:numPr>
                 <w:ilvl w:val="0"/>
                 <w:numId w:val="31"/>
@@ -1613,7 +1716,7 @@
           </w:p>
           <w:p>
             <w:pPr>
-              <w:pStyle w:val="ListParagraph"/>
+              <w:pStyle w:val="a3"/>
               <w:numPr>
                 <w:ilvl w:val="0"/>
                 <w:numId w:val="31"/>
@@ -1630,7 +1733,7 @@
           </w:p>
           <w:p>
             <w:pPr>
-              <w:pStyle w:val="ListParagraph"/>
+              <w:pStyle w:val="a3"/>
               <w:numPr>
                 <w:ilvl w:val="0"/>
                 <w:numId w:val="32"/>
@@ -1657,11 +1760,19 @@
           </w:tcPr>
           <w:p>
             <w:pPr>
-              <w:rPr>
-                <w:b/>
-                <w:bCs/>
-              </w:rPr>
-            </w:pPr>
+              <w:jc w:val="center"/>
+              <w:rPr>
+                <w:b/>
+                <w:bCs/>
+              </w:rPr>
+            </w:pPr>
+            <w:r>
+              <w:rPr>
+                <w:b/>
+                <w:bCs/>
+              </w:rPr>
+              <w:t>Pass</w:t>
+            </w:r>
           </w:p>
         </w:tc>
       </w:tr>
@@ -1697,7 +1808,7 @@
           </w:p>
           <w:p>
             <w:pPr>
-              <w:pStyle w:val="ListParagraph"/>
+              <w:pStyle w:val="a3"/>
               <w:numPr>
                 <w:ilvl w:val="0"/>
                 <w:numId w:val="33"/>
@@ -1709,7 +1820,7 @@
           </w:p>
           <w:p>
             <w:pPr>
-              <w:pStyle w:val="ListParagraph"/>
+              <w:pStyle w:val="a3"/>
               <w:numPr>
                 <w:ilvl w:val="0"/>
                 <w:numId w:val="33"/>
@@ -1726,7 +1837,7 @@
           </w:p>
           <w:p>
             <w:pPr>
-              <w:pStyle w:val="ListParagraph"/>
+              <w:pStyle w:val="a3"/>
               <w:numPr>
                 <w:ilvl w:val="0"/>
                 <w:numId w:val="34"/>
@@ -1760,11 +1871,20 @@
           </w:tcPr>
           <w:p>
             <w:pPr>
-              <w:rPr>
-                <w:b/>
-                <w:bCs/>
-              </w:rPr>
-            </w:pPr>
+              <w:jc w:val="center"/>
+              <w:rPr>
+                <w:b/>
+                <w:bCs/>
+              </w:rPr>
+            </w:pPr>
+            <w:r>
+              <w:rPr>
+                <w:b/>
+                <w:bCs/>
+              </w:rPr>
+              <w:lastRenderedPageBreak/>
+              <w:t>Pass</w:t>
+            </w:r>
           </w:p>
         </w:tc>
       </w:tr>
@@ -1800,7 +1920,7 @@
           </w:p>
           <w:p>
             <w:pPr>
-              <w:pStyle w:val="ListParagraph"/>
+              <w:pStyle w:val="a3"/>
               <w:numPr>
                 <w:ilvl w:val="0"/>
                 <w:numId w:val="35"/>
@@ -1812,7 +1932,7 @@
           </w:p>
           <w:p>
             <w:pPr>
-              <w:pStyle w:val="ListParagraph"/>
+              <w:pStyle w:val="a3"/>
               <w:numPr>
                 <w:ilvl w:val="0"/>
                 <w:numId w:val="35"/>
@@ -1835,12 +1955,17 @@
             </w:r>
             <w:proofErr w:type="spellEnd"/>
             <w:r>
-              <w:t>&gt;" .</w:t>
-            </w:r>
-          </w:p>
-          <w:p>
-            <w:pPr>
-              <w:pStyle w:val="ListParagraph"/>
+              <w:t>&gt;</w:t>
+            </w:r>
+            <w:proofErr w:type="gramStart"/>
+            <w:r>
+              <w:t>" .</w:t>
+            </w:r>
+            <w:proofErr w:type="gramEnd"/>
+          </w:p>
+          <w:p>
+            <w:pPr>
+              <w:pStyle w:val="a3"/>
               <w:numPr>
                 <w:ilvl w:val="0"/>
                 <w:numId w:val="35"/>
@@ -1865,7 +1990,7 @@
           </w:p>
           <w:p>
             <w:pPr>
-              <w:pStyle w:val="ListParagraph"/>
+              <w:pStyle w:val="a3"/>
               <w:numPr>
                 <w:ilvl w:val="0"/>
                 <w:numId w:val="36"/>
@@ -1920,7 +2045,23 @@
                 <w:i/>
                 <w:iCs/>
               </w:rPr>
-              <w:t>port set to: 1234.</w:t>
+              <w:t xml:space="preserve">port set </w:t>
+            </w:r>
+            <w:proofErr w:type="gramStart"/>
+            <w:r>
+              <w:rPr>
+                <w:i/>
+                <w:iCs/>
+              </w:rPr>
+              <w:t>to:</w:t>
+            </w:r>
+            <w:proofErr w:type="gramEnd"/>
+            <w:r>
+              <w:rPr>
+                <w:i/>
+                <w:iCs/>
+              </w:rPr>
+              <w:t xml:space="preserve"> 1234.</w:t>
             </w:r>
           </w:p>
           <w:p>
@@ -1940,11 +2081,19 @@
           </w:tcPr>
           <w:p>
             <w:pPr>
-              <w:rPr>
-                <w:b/>
-                <w:bCs/>
-              </w:rPr>
-            </w:pPr>
+              <w:jc w:val="center"/>
+              <w:rPr>
+                <w:b/>
+                <w:bCs/>
+              </w:rPr>
+            </w:pPr>
+            <w:r>
+              <w:rPr>
+                <w:b/>
+                <w:bCs/>
+              </w:rPr>
+              <w:t>Pass</w:t>
+            </w:r>
           </w:p>
         </w:tc>
       </w:tr>
@@ -1980,7 +2129,7 @@
           </w:p>
           <w:p>
             <w:pPr>
-              <w:pStyle w:val="ListParagraph"/>
+              <w:pStyle w:val="a3"/>
               <w:numPr>
                 <w:ilvl w:val="0"/>
                 <w:numId w:val="37"/>
@@ -2007,7 +2156,7 @@
           </w:p>
           <w:p>
             <w:pPr>
-              <w:pStyle w:val="ListParagraph"/>
+              <w:pStyle w:val="a3"/>
               <w:numPr>
                 <w:ilvl w:val="0"/>
                 <w:numId w:val="38"/>
@@ -2050,11 +2199,19 @@
           </w:tcPr>
           <w:p>
             <w:pPr>
-              <w:rPr>
-                <w:b/>
-                <w:bCs/>
-              </w:rPr>
-            </w:pPr>
+              <w:jc w:val="center"/>
+              <w:rPr>
+                <w:b/>
+                <w:bCs/>
+              </w:rPr>
+            </w:pPr>
+            <w:r>
+              <w:rPr>
+                <w:b/>
+                <w:bCs/>
+              </w:rPr>
+              <w:t>Pass</w:t>
+            </w:r>
           </w:p>
         </w:tc>
       </w:tr>
@@ -2090,7 +2247,7 @@
           </w:p>
           <w:p>
             <w:pPr>
-              <w:pStyle w:val="ListParagraph"/>
+              <w:pStyle w:val="a3"/>
               <w:numPr>
                 <w:ilvl w:val="0"/>
                 <w:numId w:val="39"/>
@@ -2102,7 +2259,7 @@
           </w:p>
           <w:p>
             <w:pPr>
-              <w:pStyle w:val="ListParagraph"/>
+              <w:pStyle w:val="a3"/>
               <w:numPr>
                 <w:ilvl w:val="0"/>
                 <w:numId w:val="39"/>
@@ -2140,7 +2297,7 @@
           </w:p>
           <w:p>
             <w:pPr>
-              <w:pStyle w:val="ListParagraph"/>
+              <w:pStyle w:val="a3"/>
             </w:pPr>
             <w:r>
               <w:t xml:space="preserve">(replace the parameters by appropriate values). </w:t>
@@ -2153,7 +2310,7 @@
           </w:p>
           <w:p>
             <w:pPr>
-              <w:pStyle w:val="ListParagraph"/>
+              <w:pStyle w:val="a3"/>
               <w:numPr>
                 <w:ilvl w:val="0"/>
                 <w:numId w:val="40"/>
@@ -2170,11 +2327,19 @@
           </w:tcPr>
           <w:p>
             <w:pPr>
-              <w:rPr>
-                <w:b/>
-                <w:bCs/>
-              </w:rPr>
-            </w:pPr>
+              <w:jc w:val="center"/>
+              <w:rPr>
+                <w:b/>
+                <w:bCs/>
+              </w:rPr>
+            </w:pPr>
+            <w:r>
+              <w:rPr>
+                <w:b/>
+                <w:bCs/>
+              </w:rPr>
+              <w:t>Pass</w:t>
+            </w:r>
           </w:p>
         </w:tc>
       </w:tr>
@@ -2200,7 +2365,15 @@
           </w:p>
           <w:p>
             <w:r>
-              <w:t>Multiple remote clients disconnections and reconnections</w:t>
+              <w:t xml:space="preserve">Multiple remote </w:t>
+            </w:r>
+            <w:proofErr w:type="gramStart"/>
+            <w:r>
+              <w:t>clients</w:t>
+            </w:r>
+            <w:proofErr w:type="gramEnd"/>
+            <w:r>
+              <w:t xml:space="preserve"> disconnections and reconnections</w:t>
             </w:r>
           </w:p>
           <w:p>
@@ -2210,7 +2383,7 @@
           </w:p>
           <w:p>
             <w:pPr>
-              <w:pStyle w:val="ListParagraph"/>
+              <w:pStyle w:val="a3"/>
               <w:numPr>
                 <w:ilvl w:val="0"/>
                 <w:numId w:val="41"/>
@@ -2222,7 +2395,7 @@
           </w:p>
           <w:p>
             <w:pPr>
-              <w:pStyle w:val="ListParagraph"/>
+              <w:pStyle w:val="a3"/>
               <w:numPr>
                 <w:ilvl w:val="0"/>
                 <w:numId w:val="41"/>
@@ -2234,7 +2407,7 @@
           </w:p>
           <w:p>
             <w:pPr>
-              <w:pStyle w:val="ListParagraph"/>
+              <w:pStyle w:val="a3"/>
               <w:numPr>
                 <w:ilvl w:val="0"/>
                 <w:numId w:val="41"/>
@@ -2246,7 +2419,7 @@
           </w:p>
           <w:p>
             <w:pPr>
-              <w:pStyle w:val="ListParagraph"/>
+              <w:pStyle w:val="a3"/>
               <w:numPr>
                 <w:ilvl w:val="0"/>
                 <w:numId w:val="41"/>
@@ -2258,7 +2431,7 @@
           </w:p>
           <w:p>
             <w:pPr>
-              <w:pStyle w:val="ListParagraph"/>
+              <w:pStyle w:val="a3"/>
               <w:numPr>
                 <w:ilvl w:val="0"/>
                 <w:numId w:val="41"/>
@@ -2286,7 +2459,7 @@
           </w:p>
           <w:p>
             <w:pPr>
-              <w:pStyle w:val="ListParagraph"/>
+              <w:pStyle w:val="a3"/>
               <w:numPr>
                 <w:ilvl w:val="0"/>
                 <w:numId w:val="41"/>
@@ -2298,7 +2471,7 @@
           </w:p>
           <w:p>
             <w:pPr>
-              <w:pStyle w:val="ListParagraph"/>
+              <w:pStyle w:val="a3"/>
               <w:numPr>
                 <w:ilvl w:val="0"/>
                 <w:numId w:val="41"/>
@@ -2310,7 +2483,7 @@
           </w:p>
           <w:p>
             <w:pPr>
-              <w:pStyle w:val="ListParagraph"/>
+              <w:pStyle w:val="a3"/>
               <w:numPr>
                 <w:ilvl w:val="0"/>
                 <w:numId w:val="41"/>
@@ -2330,7 +2503,7 @@
           </w:p>
           <w:p>
             <w:pPr>
-              <w:pStyle w:val="ListParagraph"/>
+              <w:pStyle w:val="a3"/>
               <w:numPr>
                 <w:ilvl w:val="0"/>
                 <w:numId w:val="41"/>
@@ -2347,7 +2520,7 @@
           </w:p>
           <w:p>
             <w:pPr>
-              <w:pStyle w:val="ListParagraph"/>
+              <w:pStyle w:val="a3"/>
               <w:numPr>
                 <w:ilvl w:val="0"/>
                 <w:numId w:val="42"/>
@@ -2359,7 +2532,7 @@
           </w:p>
           <w:p>
             <w:pPr>
-              <w:pStyle w:val="ListParagraph"/>
+              <w:pStyle w:val="a3"/>
               <w:numPr>
                 <w:ilvl w:val="0"/>
                 <w:numId w:val="42"/>
@@ -2372,7 +2545,7 @@
           </w:p>
           <w:p>
             <w:pPr>
-              <w:pStyle w:val="ListParagraph"/>
+              <w:pStyle w:val="a3"/>
               <w:numPr>
                 <w:ilvl w:val="0"/>
                 <w:numId w:val="42"/>
@@ -2416,7 +2589,7 @@
           </w:p>
           <w:p>
             <w:pPr>
-              <w:pStyle w:val="ListParagraph"/>
+              <w:pStyle w:val="a3"/>
               <w:numPr>
                 <w:ilvl w:val="0"/>
                 <w:numId w:val="42"/>
@@ -2460,7 +2633,7 @@
           </w:p>
           <w:p>
             <w:pPr>
-              <w:pStyle w:val="ListParagraph"/>
+              <w:pStyle w:val="a3"/>
               <w:numPr>
                 <w:ilvl w:val="0"/>
                 <w:numId w:val="42"/>
@@ -2472,7 +2645,7 @@
           </w:p>
           <w:p>
             <w:pPr>
-              <w:pStyle w:val="ListParagraph"/>
+              <w:pStyle w:val="a3"/>
               <w:numPr>
                 <w:ilvl w:val="0"/>
                 <w:numId w:val="42"/>
@@ -2484,7 +2657,7 @@
           </w:p>
           <w:p>
             <w:pPr>
-              <w:pStyle w:val="ListParagraph"/>
+              <w:pStyle w:val="a3"/>
               <w:numPr>
                 <w:ilvl w:val="0"/>
                 <w:numId w:val="42"/>
@@ -2516,11 +2689,20 @@
           </w:tcPr>
           <w:p>
             <w:pPr>
-              <w:rPr>
-                <w:b/>
-                <w:bCs/>
-              </w:rPr>
-            </w:pPr>
+              <w:jc w:val="center"/>
+              <w:rPr>
+                <w:b/>
+                <w:bCs/>
+              </w:rPr>
+            </w:pPr>
+            <w:r>
+              <w:rPr>
+                <w:b/>
+                <w:bCs/>
+              </w:rPr>
+              <w:lastRenderedPageBreak/>
+              <w:t>Pass</w:t>
+            </w:r>
           </w:p>
         </w:tc>
       </w:tr>
@@ -2563,7 +2745,7 @@
           </w:p>
           <w:p>
             <w:pPr>
-              <w:pStyle w:val="ListParagraph"/>
+              <w:pStyle w:val="a3"/>
               <w:numPr>
                 <w:ilvl w:val="0"/>
                 <w:numId w:val="45"/>
@@ -2575,7 +2757,7 @@
           </w:p>
           <w:p>
             <w:pPr>
-              <w:pStyle w:val="ListParagraph"/>
+              <w:pStyle w:val="a3"/>
               <w:numPr>
                 <w:ilvl w:val="0"/>
                 <w:numId w:val="45"/>
@@ -2587,7 +2769,7 @@
           </w:p>
           <w:p>
             <w:pPr>
-              <w:pStyle w:val="ListParagraph"/>
+              <w:pStyle w:val="a3"/>
               <w:numPr>
                 <w:ilvl w:val="0"/>
                 <w:numId w:val="45"/>
@@ -2604,7 +2786,7 @@
           </w:p>
           <w:p>
             <w:pPr>
-              <w:pStyle w:val="ListParagraph"/>
+              <w:pStyle w:val="a3"/>
               <w:numPr>
                 <w:ilvl w:val="0"/>
                 <w:numId w:val="46"/>
@@ -2648,7 +2830,7 @@
           </w:p>
           <w:p>
             <w:pPr>
-              <w:pStyle w:val="ListParagraph"/>
+              <w:pStyle w:val="a3"/>
               <w:numPr>
                 <w:ilvl w:val="0"/>
                 <w:numId w:val="46"/>
@@ -2681,11 +2863,19 @@
           </w:tcPr>
           <w:p>
             <w:pPr>
-              <w:rPr>
-                <w:b/>
-                <w:bCs/>
-              </w:rPr>
-            </w:pPr>
+              <w:jc w:val="center"/>
+              <w:rPr>
+                <w:b/>
+                <w:bCs/>
+              </w:rPr>
+            </w:pPr>
+            <w:r>
+              <w:rPr>
+                <w:b/>
+                <w:bCs/>
+              </w:rPr>
+              <w:t>Pass</w:t>
+            </w:r>
           </w:p>
         </w:tc>
       </w:tr>
@@ -7321,17 +7511,17 @@
     <w:lsdException w:name="Unresolved Mention" w:semiHidden="1" w:unhideWhenUsed="1"/>
     <w:lsdException w:name="Smart Link" w:semiHidden="1" w:unhideWhenUsed="1"/>
   </w:latentStyles>
-  <w:style w:type="paragraph" w:default="1" w:styleId="Normal">
+  <w:style w:type="paragraph" w:default="1" w:styleId="a">
     <w:name w:val="Normal"/>
     <w:qFormat/>
   </w:style>
-  <w:style w:type="character" w:default="1" w:styleId="DefaultParagraphFont">
+  <w:style w:type="character" w:default="1" w:styleId="a0">
     <w:name w:val="Default Paragraph Font"/>
     <w:uiPriority w:val="1"/>
     <w:semiHidden/>
     <w:unhideWhenUsed/>
   </w:style>
-  <w:style w:type="table" w:default="1" w:styleId="TableNormal">
+  <w:style w:type="table" w:default="1" w:styleId="a1">
     <w:name w:val="Normal Table"/>
     <w:uiPriority w:val="99"/>
     <w:semiHidden/>
@@ -7346,16 +7536,16 @@
       </w:tblCellMar>
     </w:tblPr>
   </w:style>
-  <w:style w:type="numbering" w:default="1" w:styleId="NoList">
+  <w:style w:type="numbering" w:default="1" w:styleId="a2">
     <w:name w:val="No List"/>
     <w:uiPriority w:val="99"/>
     <w:semiHidden/>
     <w:unhideWhenUsed/>
   </w:style>
-  <w:style w:type="paragraph" w:styleId="HTMLPreformatted">
+  <w:style w:type="paragraph" w:styleId="HTML">
     <w:name w:val="HTML Preformatted"/>
-    <w:basedOn w:val="Normal"/>
-    <w:link w:val="HTMLPreformattedChar"/>
+    <w:basedOn w:val="a"/>
+    <w:link w:val="HTML0"/>
     <w:uiPriority w:val="99"/>
     <w:semiHidden/>
     <w:unhideWhenUsed/>
@@ -7388,10 +7578,10 @@
       <w:lang w:eastAsia="en-CA"/>
     </w:rPr>
   </w:style>
-  <w:style w:type="character" w:customStyle="1" w:styleId="HTMLPreformattedChar">
-    <w:name w:val="HTML Preformatted Char"/>
-    <w:basedOn w:val="DefaultParagraphFont"/>
-    <w:link w:val="HTMLPreformatted"/>
+  <w:style w:type="character" w:customStyle="1" w:styleId="HTML0">
+    <w:name w:val="HTML 预设格式 字符"/>
+    <w:basedOn w:val="a0"/>
+    <w:link w:val="HTML"/>
     <w:uiPriority w:val="99"/>
     <w:semiHidden/>
     <w:rsid w:val="003B04BC"/>
@@ -7402,9 +7592,9 @@
       <w:lang w:eastAsia="en-CA"/>
     </w:rPr>
   </w:style>
-  <w:style w:type="paragraph" w:styleId="ListParagraph">
+  <w:style w:type="paragraph" w:styleId="a3">
     <w:name w:val="List Paragraph"/>
-    <w:basedOn w:val="Normal"/>
+    <w:basedOn w:val="a"/>
     <w:uiPriority w:val="34"/>
     <w:qFormat/>
     <w:rsid w:val="00125348"/>
@@ -7413,11 +7603,11 @@
       <w:contextualSpacing/>
     </w:pPr>
   </w:style>
-  <w:style w:type="paragraph" w:styleId="Title">
+  <w:style w:type="paragraph" w:styleId="a4">
     <w:name w:val="Title"/>
-    <w:basedOn w:val="Normal"/>
-    <w:next w:val="Normal"/>
-    <w:link w:val="TitleChar"/>
+    <w:basedOn w:val="a"/>
+    <w:next w:val="a"/>
+    <w:link w:val="a5"/>
     <w:uiPriority w:val="10"/>
     <w:qFormat/>
     <w:rsid w:val="0075452A"/>
@@ -7433,10 +7623,10 @@
       <w:szCs w:val="56"/>
     </w:rPr>
   </w:style>
-  <w:style w:type="character" w:customStyle="1" w:styleId="TitleChar">
-    <w:name w:val="Title Char"/>
-    <w:basedOn w:val="DefaultParagraphFont"/>
-    <w:link w:val="Title"/>
+  <w:style w:type="character" w:customStyle="1" w:styleId="a5">
+    <w:name w:val="标题 字符"/>
+    <w:basedOn w:val="a0"/>
+    <w:link w:val="a4"/>
     <w:uiPriority w:val="10"/>
     <w:rsid w:val="0075452A"/>
     <w:rPr>
@@ -7447,9 +7637,9 @@
       <w:szCs w:val="56"/>
     </w:rPr>
   </w:style>
-  <w:style w:type="table" w:styleId="TableGrid">
+  <w:style w:type="table" w:styleId="a6">
     <w:name w:val="Table Grid"/>
-    <w:basedOn w:val="TableNormal"/>
+    <w:basedOn w:val="a1"/>
     <w:uiPriority w:val="39"/>
     <w:rsid w:val="008A71BC"/>
     <w:pPr>
@@ -7466,9 +7656,9 @@
       </w:tblBorders>
     </w:tblPr>
   </w:style>
-  <w:style w:type="table" w:styleId="TableGridLight">
+  <w:style w:type="table" w:styleId="a7">
     <w:name w:val="Grid Table Light"/>
-    <w:basedOn w:val="TableNormal"/>
+    <w:basedOn w:val="a1"/>
     <w:uiPriority w:val="40"/>
     <w:rsid w:val="0098392A"/>
     <w:pPr>

</xml_diff>